<commit_message>
added to the game design doc
</commit_message>
<xml_diff>
--- a/Game Design Doc.docx
+++ b/Game Design Doc.docx
@@ -128,7 +128,7 @@
           <w:szCs w:val="24"/>
           <w:lang w:eastAsia="en-GB"/>
         </w:rPr>
-        <w:t>Explain the goal of your game in 2-3 sentences.</w:t>
+        <w:t>The game will be an endless experience where the player will rack up points by killing enemies, there will be different enemies to defeat and the game will get harder the longer it goes on.</w:t>
       </w:r>
     </w:p>
     <w:p>
@@ -185,34 +185,6 @@
     <w:p>
       <w:pPr>
         <w:shd w:val="clear" w:color="auto" w:fill="FFFFFF"/>
-        <w:spacing w:before="360" w:after="240" w:line="240" w:lineRule="auto"/>
-        <w:outlineLvl w:val="1"/>
-        <w:rPr>
-          <w:rFonts w:ascii="Arial" w:eastAsia="Times New Roman" w:hAnsi="Arial" w:cs="Arial"/>
-          <w:b/>
-          <w:bCs/>
-          <w:color w:val="24292F"/>
-          <w:sz w:val="32"/>
-          <w:szCs w:val="32"/>
-          <w:lang w:eastAsia="en-GB"/>
-        </w:rPr>
-      </w:pPr>
-      <w:r>
-        <w:rPr>
-          <w:rFonts w:ascii="Arial" w:eastAsia="Times New Roman" w:hAnsi="Arial" w:cs="Arial"/>
-          <w:b/>
-          <w:bCs/>
-          <w:color w:val="24292F"/>
-          <w:sz w:val="32"/>
-          <w:szCs w:val="32"/>
-          <w:lang w:eastAsia="en-GB"/>
-        </w:rPr>
-        <w:t>Level Design</w:t>
-      </w:r>
-    </w:p>
-    <w:p>
-      <w:pPr>
-        <w:shd w:val="clear" w:color="auto" w:fill="FFFFFF"/>
         <w:spacing w:after="240" w:line="240" w:lineRule="auto"/>
         <w:rPr>
           <w:rFonts w:ascii="Arial" w:eastAsia="Times New Roman" w:hAnsi="Arial" w:cs="Arial"/>
@@ -230,70 +202,7 @@
           <w:szCs w:val="24"/>
           <w:lang w:eastAsia="en-GB"/>
         </w:rPr>
-        <w:t>Here you need to think about what principles you will follow when designing a level. Describe what a typical level will look like but also list any constraints your game's design will place on the levels. For example, you may decide that every level will have a section where the player cannot mess up, or you may want to note that levels in your game should designed so no backtracking is necessary.</w:t>
-      </w:r>
-    </w:p>
-    <w:p>
-      <w:pPr>
-        <w:shd w:val="clear" w:color="auto" w:fill="FFFFFF"/>
-        <w:spacing w:after="240" w:line="240" w:lineRule="auto"/>
-        <w:rPr>
-          <w:rFonts w:ascii="Arial" w:eastAsia="Times New Roman" w:hAnsi="Arial" w:cs="Arial"/>
-          <w:color w:val="24292F"/>
-          <w:sz w:val="24"/>
-          <w:szCs w:val="24"/>
-          <w:lang w:eastAsia="en-GB"/>
-        </w:rPr>
-      </w:pPr>
-      <w:r>
-        <w:rPr>
-          <w:rFonts w:ascii="Arial" w:eastAsia="Times New Roman" w:hAnsi="Arial" w:cs="Arial"/>
-          <w:color w:val="24292F"/>
-          <w:sz w:val="24"/>
-          <w:szCs w:val="24"/>
-          <w:lang w:eastAsia="en-GB"/>
-        </w:rPr>
-        <w:t>I</w:t>
-      </w:r>
-      <w:r>
-        <w:rPr>
-          <w:rFonts w:ascii="Arial" w:eastAsia="Times New Roman" w:hAnsi="Arial" w:cs="Arial"/>
-          <w:color w:val="24292F"/>
-          <w:sz w:val="24"/>
-          <w:szCs w:val="24"/>
-          <w:lang w:eastAsia="en-GB"/>
-        </w:rPr>
-        <w:t xml:space="preserve">f </w:t>
-      </w:r>
-      <w:r>
-        <w:rPr>
-          <w:rFonts w:ascii="Arial" w:eastAsia="Times New Roman" w:hAnsi="Arial" w:cs="Arial"/>
-          <w:color w:val="24292F"/>
-          <w:sz w:val="24"/>
-          <w:szCs w:val="24"/>
-          <w:lang w:eastAsia="en-GB"/>
-        </w:rPr>
-        <w:t>you</w:t>
-      </w:r>
-      <w:r>
-        <w:rPr>
-          <w:rFonts w:ascii="Arial" w:eastAsia="Times New Roman" w:hAnsi="Arial" w:cs="Arial"/>
-          <w:color w:val="24292F"/>
-          <w:sz w:val="24"/>
-          <w:szCs w:val="24"/>
-          <w:lang w:eastAsia="en-GB"/>
-        </w:rPr>
-        <w:t>r</w:t>
-      </w:r>
-      <w:r>
-        <w:rPr>
-          <w:rFonts w:ascii="Arial" w:eastAsia="Times New Roman" w:hAnsi="Arial" w:cs="Arial"/>
-          <w:color w:val="24292F"/>
-          <w:sz w:val="24"/>
-          <w:szCs w:val="24"/>
-          <w:lang w:eastAsia="en-GB"/>
-        </w:rPr>
-        <w:t xml:space="preserve"> game is auto-generated (infinite runners like Flappy Bird / Timberman), use this space to describe how difficulty will increase over time.</w:t>
+        <w:t>The game is single player and is played in real time</w:t>
       </w:r>
     </w:p>
     <w:p>
@@ -306,8 +215,8 @@
           <w:b/>
           <w:bCs/>
           <w:color w:val="24292F"/>
-          <w:sz w:val="36"/>
-          <w:szCs w:val="36"/>
+          <w:sz w:val="32"/>
+          <w:szCs w:val="32"/>
           <w:lang w:eastAsia="en-GB"/>
         </w:rPr>
       </w:pPr>
@@ -317,11 +226,97 @@
           <w:b/>
           <w:bCs/>
           <w:color w:val="24292F"/>
-          <w:sz w:val="36"/>
-          <w:szCs w:val="36"/>
-          <w:lang w:eastAsia="en-GB"/>
-        </w:rPr>
-        <w:t>Technical</w:t>
+          <w:sz w:val="32"/>
+          <w:szCs w:val="32"/>
+          <w:lang w:eastAsia="en-GB"/>
+        </w:rPr>
+        <w:t>Level Design</w:t>
+      </w:r>
+    </w:p>
+    <w:p>
+      <w:pPr>
+        <w:shd w:val="clear" w:color="auto" w:fill="FFFFFF"/>
+        <w:spacing w:after="240" w:line="240" w:lineRule="auto"/>
+        <w:rPr>
+          <w:rFonts w:ascii="Arial" w:eastAsia="Times New Roman" w:hAnsi="Arial" w:cs="Arial"/>
+          <w:color w:val="24292F"/>
+          <w:sz w:val="24"/>
+          <w:szCs w:val="24"/>
+          <w:lang w:eastAsia="en-GB"/>
+        </w:rPr>
+      </w:pPr>
+      <w:r>
+        <w:rPr>
+          <w:rFonts w:ascii="Arial" w:eastAsia="Times New Roman" w:hAnsi="Arial" w:cs="Arial"/>
+          <w:color w:val="24292F"/>
+          <w:sz w:val="24"/>
+          <w:szCs w:val="24"/>
+          <w:lang w:eastAsia="en-GB"/>
+        </w:rPr>
+        <w:t>Here you need to think about what principles you will follow when designing a level. Describe what a typical level will look like but also list any constraints your game's design will place on the levels. For example, you may decide that every level will have a section where the player cannot mess up, or you may want to note that levels in your game should designed so no backtracking is necessary.</w:t>
+      </w:r>
+    </w:p>
+    <w:p>
+      <w:pPr>
+        <w:shd w:val="clear" w:color="auto" w:fill="FFFFFF"/>
+        <w:spacing w:after="240" w:line="240" w:lineRule="auto"/>
+        <w:rPr>
+          <w:rFonts w:ascii="Arial" w:eastAsia="Times New Roman" w:hAnsi="Arial" w:cs="Arial"/>
+          <w:color w:val="24292F"/>
+          <w:sz w:val="24"/>
+          <w:szCs w:val="24"/>
+          <w:lang w:eastAsia="en-GB"/>
+        </w:rPr>
+      </w:pPr>
+      <w:r>
+        <w:rPr>
+          <w:rFonts w:ascii="Arial" w:eastAsia="Times New Roman" w:hAnsi="Arial" w:cs="Arial"/>
+          <w:color w:val="24292F"/>
+          <w:sz w:val="24"/>
+          <w:szCs w:val="24"/>
+          <w:lang w:eastAsia="en-GB"/>
+        </w:rPr>
+        <w:t>I</w:t>
+      </w:r>
+      <w:r>
+        <w:rPr>
+          <w:rFonts w:ascii="Arial" w:eastAsia="Times New Roman" w:hAnsi="Arial" w:cs="Arial"/>
+          <w:color w:val="24292F"/>
+          <w:sz w:val="24"/>
+          <w:szCs w:val="24"/>
+          <w:lang w:eastAsia="en-GB"/>
+        </w:rPr>
+        <w:t xml:space="preserve">f </w:t>
+      </w:r>
+      <w:r>
+        <w:rPr>
+          <w:rFonts w:ascii="Arial" w:eastAsia="Times New Roman" w:hAnsi="Arial" w:cs="Arial"/>
+          <w:color w:val="24292F"/>
+          <w:sz w:val="24"/>
+          <w:szCs w:val="24"/>
+          <w:lang w:eastAsia="en-GB"/>
+        </w:rPr>
+        <w:t>you</w:t>
+      </w:r>
+      <w:r>
+        <w:rPr>
+          <w:rFonts w:ascii="Arial" w:eastAsia="Times New Roman" w:hAnsi="Arial" w:cs="Arial"/>
+          <w:color w:val="24292F"/>
+          <w:sz w:val="24"/>
+          <w:szCs w:val="24"/>
+          <w:lang w:eastAsia="en-GB"/>
+        </w:rPr>
+        <w:t>r</w:t>
+      </w:r>
+      <w:r>
+        <w:rPr>
+          <w:rFonts w:ascii="Arial" w:eastAsia="Times New Roman" w:hAnsi="Arial" w:cs="Arial"/>
+          <w:color w:val="24292F"/>
+          <w:sz w:val="24"/>
+          <w:szCs w:val="24"/>
+          <w:lang w:eastAsia="en-GB"/>
+        </w:rPr>
+        <w:t xml:space="preserve"> game is auto-generated (infinite runners like Flappy Bird / Timberman), use this space to describe how difficulty will increase over time.</w:t>
       </w:r>
     </w:p>
     <w:p>
@@ -334,8 +329,8 @@
           <w:b/>
           <w:bCs/>
           <w:color w:val="24292F"/>
-          <w:sz w:val="32"/>
-          <w:szCs w:val="32"/>
+          <w:sz w:val="36"/>
+          <w:szCs w:val="36"/>
           <w:lang w:eastAsia="en-GB"/>
         </w:rPr>
       </w:pPr>
@@ -345,117 +340,11 @@
           <w:b/>
           <w:bCs/>
           <w:color w:val="24292F"/>
-          <w:sz w:val="32"/>
-          <w:szCs w:val="32"/>
-          <w:lang w:eastAsia="en-GB"/>
-        </w:rPr>
-        <w:t>Scenes</w:t>
-      </w:r>
-    </w:p>
-    <w:p>
-      <w:pPr>
-        <w:shd w:val="clear" w:color="auto" w:fill="FFFFFF"/>
-        <w:spacing w:after="240" w:line="240" w:lineRule="auto"/>
-        <w:rPr>
-          <w:rFonts w:ascii="Arial" w:eastAsia="Times New Roman" w:hAnsi="Arial" w:cs="Arial"/>
-          <w:color w:val="24292F"/>
-          <w:sz w:val="24"/>
-          <w:szCs w:val="24"/>
-          <w:lang w:eastAsia="en-GB"/>
-        </w:rPr>
-      </w:pPr>
-      <w:r>
-        <w:rPr>
-          <w:rFonts w:ascii="Arial" w:eastAsia="Times New Roman" w:hAnsi="Arial" w:cs="Arial"/>
-          <w:color w:val="24292F"/>
-          <w:sz w:val="24"/>
-          <w:szCs w:val="24"/>
-          <w:lang w:eastAsia="en-GB"/>
-        </w:rPr>
-        <w:t>Describe each screen in your game, from the main menu to the gameplay screen to your high score screen and anything in between. Are there any screens you could remove from your MVP? For example, what if there was no main menu and players started immediately at the gameplay? Mark this nice to have screens with "(after MVP)".</w:t>
-      </w:r>
-    </w:p>
-    <w:p>
-      <w:pPr>
-        <w:shd w:val="clear" w:color="auto" w:fill="FFFFFF"/>
-        <w:spacing w:after="240" w:line="240" w:lineRule="auto"/>
-        <w:rPr>
-          <w:rFonts w:ascii="Arial" w:eastAsia="Times New Roman" w:hAnsi="Arial" w:cs="Arial"/>
-          <w:color w:val="24292F"/>
-          <w:sz w:val="24"/>
-          <w:szCs w:val="24"/>
-          <w:lang w:eastAsia="en-GB"/>
-        </w:rPr>
-      </w:pPr>
-      <w:r>
-        <w:rPr>
-          <w:rFonts w:ascii="Arial" w:eastAsia="Times New Roman" w:hAnsi="Arial" w:cs="Arial"/>
-          <w:color w:val="24292F"/>
-          <w:sz w:val="24"/>
-          <w:szCs w:val="24"/>
-          <w:lang w:eastAsia="en-GB"/>
-        </w:rPr>
-        <w:t>You can add</w:t>
-      </w:r>
-      <w:r>
-        <w:rPr>
-          <w:rFonts w:ascii="Arial" w:eastAsia="Times New Roman" w:hAnsi="Arial" w:cs="Arial"/>
-          <w:color w:val="24292F"/>
-          <w:sz w:val="24"/>
-          <w:szCs w:val="24"/>
-          <w:lang w:eastAsia="en-GB"/>
-        </w:rPr>
-        <w:t xml:space="preserve"> paper prototype</w:t>
-      </w:r>
-      <w:r>
-        <w:rPr>
-          <w:rFonts w:ascii="Arial" w:eastAsia="Times New Roman" w:hAnsi="Arial" w:cs="Arial"/>
-          <w:color w:val="24292F"/>
-          <w:sz w:val="24"/>
-          <w:szCs w:val="24"/>
-          <w:lang w:eastAsia="en-GB"/>
-        </w:rPr>
-        <w:t>/ photoshop screenshots</w:t>
-      </w:r>
-      <w:r>
-        <w:rPr>
-          <w:rFonts w:ascii="Arial" w:eastAsia="Times New Roman" w:hAnsi="Arial" w:cs="Arial"/>
-          <w:color w:val="24292F"/>
-          <w:sz w:val="24"/>
-          <w:szCs w:val="24"/>
-          <w:lang w:eastAsia="en-GB"/>
-        </w:rPr>
-        <w:t xml:space="preserve"> </w:t>
-      </w:r>
-      <w:r>
-        <w:rPr>
-          <w:rFonts w:ascii="Arial" w:eastAsia="Times New Roman" w:hAnsi="Arial" w:cs="Arial"/>
-          <w:color w:val="24292F"/>
-          <w:sz w:val="24"/>
-          <w:szCs w:val="24"/>
-          <w:lang w:eastAsia="en-GB"/>
-        </w:rPr>
-        <w:t xml:space="preserve">of </w:t>
-      </w:r>
-      <w:r>
-        <w:rPr>
-          <w:rFonts w:ascii="Arial" w:eastAsia="Times New Roman" w:hAnsi="Arial" w:cs="Arial"/>
-          <w:color w:val="24292F"/>
-          <w:sz w:val="24"/>
-          <w:szCs w:val="24"/>
-          <w:lang w:eastAsia="en-GB"/>
-        </w:rPr>
-        <w:t>your game and progress through iterations</w:t>
-      </w:r>
-      <w:r>
-        <w:rPr>
-          <w:rFonts w:ascii="Arial" w:eastAsia="Times New Roman" w:hAnsi="Arial" w:cs="Arial"/>
-          <w:color w:val="24292F"/>
-          <w:sz w:val="24"/>
-          <w:szCs w:val="24"/>
-          <w:lang w:eastAsia="en-GB"/>
-        </w:rPr>
-        <w:t>.</w:t>
+          <w:sz w:val="36"/>
+          <w:szCs w:val="36"/>
+          <w:lang w:eastAsia="en-GB"/>
+        </w:rPr>
+        <w:t>Technical</w:t>
       </w:r>
     </w:p>
     <w:p>
@@ -517,6 +406,29 @@
           <w:lang w:eastAsia="en-GB"/>
         </w:rPr>
         <w:t>game?</w:t>
+      </w:r>
+    </w:p>
+    <w:p>
+      <w:pPr>
+        <w:shd w:val="clear" w:color="auto" w:fill="FFFFFF"/>
+        <w:spacing w:after="240" w:line="240" w:lineRule="auto"/>
+        <w:rPr>
+          <w:rFonts w:ascii="Arial" w:eastAsia="Times New Roman" w:hAnsi="Arial" w:cs="Arial"/>
+          <w:color w:val="24292F"/>
+          <w:sz w:val="24"/>
+          <w:szCs w:val="24"/>
+          <w:lang w:eastAsia="en-GB"/>
+        </w:rPr>
+      </w:pPr>
+      <w:r>
+        <w:rPr>
+          <w:rFonts w:ascii="Arial" w:eastAsia="Times New Roman" w:hAnsi="Arial" w:cs="Arial"/>
+          <w:color w:val="24292F"/>
+          <w:sz w:val="24"/>
+          <w:szCs w:val="24"/>
+          <w:lang w:eastAsia="en-GB"/>
+        </w:rPr>
+        <w:t>Must have should have could have will not have</w:t>
       </w:r>
     </w:p>
     <w:sectPr>
@@ -1549,21 +1461,6 @@
 </file>
 
 <file path=customXml/item1.xml><?xml version="1.0" encoding="utf-8"?>
-<p:properties xmlns:p="http://schemas.microsoft.com/office/2006/metadata/properties" xmlns:xsi="http://www.w3.org/2001/XMLSchema-instance" xmlns:pc="http://schemas.microsoft.com/office/infopath/2007/PartnerControls">
-  <documentManagement/>
-</p:properties>
-</file>
-
-<file path=customXml/item2.xml><?xml version="1.0" encoding="utf-8"?>
-<?mso-contentType ?>
-<FormTemplates xmlns="http://schemas.microsoft.com/sharepoint/v3/contenttype/forms">
-  <Display>DocumentLibraryForm</Display>
-  <Edit>DocumentLibraryForm</Edit>
-  <New>DocumentLibraryForm</New>
-</FormTemplates>
-</file>
-
-<file path=customXml/item3.xml><?xml version="1.0" encoding="utf-8"?>
 <ct:contentTypeSchema xmlns:ct="http://schemas.microsoft.com/office/2006/metadata/contentType" xmlns:ma="http://schemas.microsoft.com/office/2006/metadata/properties/metaAttributes" ct:_="" ma:_="" ma:contentTypeName="Document" ma:contentTypeID="0x010100CB13F3CB0ECC43458E87902E14150E35" ma:contentTypeVersion="7" ma:contentTypeDescription="Create a new document." ma:contentTypeScope="" ma:versionID="fb7342b1961975cfaa38c061a4014e76">
   <xsd:schema xmlns:xsd="http://www.w3.org/2001/XMLSchema" xmlns:xs="http://www.w3.org/2001/XMLSchema" xmlns:p="http://schemas.microsoft.com/office/2006/metadata/properties" xmlns:ns2="80e50b49-89a8-4e33-a40c-561ea5a80a6d" xmlns:ns3="dc709a1d-7a36-4373-9949-beb5a544d039" targetNamespace="http://schemas.microsoft.com/office/2006/metadata/properties" ma:root="true" ma:fieldsID="d625a9b6951a4836c5b5ea7aed378296" ns2:_="" ns3:_="">
     <xsd:import namespace="80e50b49-89a8-4e33-a40c-561ea5a80a6d"/>
@@ -1748,24 +1645,22 @@
 </ct:contentTypeSchema>
 </file>
 
-<file path=customXml/itemProps1.xml><?xml version="1.0" encoding="utf-8"?>
-<ds:datastoreItem xmlns:ds="http://schemas.openxmlformats.org/officeDocument/2006/customXml" ds:itemID="{11AB07E9-C621-41BA-B196-111B52B70EC3}">
-  <ds:schemaRefs>
-    <ds:schemaRef ds:uri="http://schemas.microsoft.com/office/2006/metadata/properties"/>
-    <ds:schemaRef ds:uri="http://schemas.microsoft.com/office/infopath/2007/PartnerControls"/>
-  </ds:schemaRefs>
-</ds:datastoreItem>
+<file path=customXml/item2.xml><?xml version="1.0" encoding="utf-8"?>
+<?mso-contentType ?>
+<FormTemplates xmlns="http://schemas.microsoft.com/sharepoint/v3/contenttype/forms">
+  <Display>DocumentLibraryForm</Display>
+  <Edit>DocumentLibraryForm</Edit>
+  <New>DocumentLibraryForm</New>
+</FormTemplates>
 </file>
 
-<file path=customXml/itemProps2.xml><?xml version="1.0" encoding="utf-8"?>
-<ds:datastoreItem xmlns:ds="http://schemas.openxmlformats.org/officeDocument/2006/customXml" ds:itemID="{55D6201F-4E2A-4FCF-92A2-EE82D0252831}">
-  <ds:schemaRefs>
-    <ds:schemaRef ds:uri="http://schemas.microsoft.com/sharepoint/v3/contenttype/forms"/>
-  </ds:schemaRefs>
-</ds:datastoreItem>
+<file path=customXml/item3.xml><?xml version="1.0" encoding="utf-8"?>
+<p:properties xmlns:p="http://schemas.microsoft.com/office/2006/metadata/properties" xmlns:xsi="http://www.w3.org/2001/XMLSchema-instance" xmlns:pc="http://schemas.microsoft.com/office/infopath/2007/PartnerControls">
+  <documentManagement/>
+</p:properties>
 </file>
 
-<file path=customXml/itemProps3.xml><?xml version="1.0" encoding="utf-8"?>
+<file path=customXml/itemProps1.xml><?xml version="1.0" encoding="utf-8"?>
 <ds:datastoreItem xmlns:ds="http://schemas.openxmlformats.org/officeDocument/2006/customXml" ds:itemID="{BA741C09-6E7C-40FC-BC58-3BF38DD41DB7}">
   <ds:schemaRefs>
     <ds:schemaRef ds:uri="http://schemas.microsoft.com/office/2006/metadata/contentType"/>
@@ -1782,4 +1677,21 @@
     <ds:schemaRef ds:uri="http://schemas.microsoft.com/internal/obd"/>
   </ds:schemaRefs>
 </ds:datastoreItem>
+</file>
+
+<file path=customXml/itemProps2.xml><?xml version="1.0" encoding="utf-8"?>
+<ds:datastoreItem xmlns:ds="http://schemas.openxmlformats.org/officeDocument/2006/customXml" ds:itemID="{55D6201F-4E2A-4FCF-92A2-EE82D0252831}">
+  <ds:schemaRefs>
+    <ds:schemaRef ds:uri="http://schemas.microsoft.com/sharepoint/v3/contenttype/forms"/>
+  </ds:schemaRefs>
+</ds:datastoreItem>
+</file>
+
+<file path=customXml/itemProps3.xml><?xml version="1.0" encoding="utf-8"?>
+<ds:datastoreItem xmlns:ds="http://schemas.openxmlformats.org/officeDocument/2006/customXml" ds:itemID="{11AB07E9-C621-41BA-B196-111B52B70EC3}">
+  <ds:schemaRefs>
+    <ds:schemaRef ds:uri="http://schemas.microsoft.com/office/2006/metadata/properties"/>
+    <ds:schemaRef ds:uri="http://schemas.microsoft.com/office/infopath/2007/PartnerControls"/>
+  </ds:schemaRefs>
+</ds:datastoreItem>
 </file>
</xml_diff>